<commit_message>
commencer html commencer css continuer dans le html ajouter une icon pour le site mettre les liens dans la page menu centré toutes les images ajouter les figures et figcaption ajouter les couleurs de fond insèrer les divs réajuster les images ajouter un pied de page commencer menu finaliser les pages faire les contours des images finaliser les pages
</commit_message>
<xml_diff>
--- a/document maquette smartphone/charte graphique de mon premier projet vrai version.docx
+++ b/document maquette smartphone/charte graphique de mon premier projet vrai version.docx
@@ -11,8 +11,6 @@
           <w:szCs w:val="32"/>
         </w:rPr>
       </w:pPr>
-      <w:bookmarkStart w:id="0" w:name="_Hlk57990821"/>
-      <w:bookmarkEnd w:id="0"/>
       <w:r>
         <w:rPr>
           <w:rFonts w:ascii="Arial Black" w:hAnsi="Arial Black"/>
@@ -261,7 +259,31 @@
           <w:szCs w:val="18"/>
           <w:shd w:val="clear" w:color="auto" w:fill="F1F3F4"/>
         </w:rPr>
-        <w:t>'https://fonts.googleapis.com/css2? </w:t>
+        <w:t>'</w:t>
+      </w:r>
+      <w:proofErr w:type="gramStart"/>
+      <w:r>
+        <w:rPr>
+          <w:rFonts w:ascii="Courier New" w:hAnsi="Courier New" w:cs="Courier New"/>
+          <w:color w:val="3C4043"/>
+          <w:spacing w:val="5"/>
+          <w:sz w:val="18"/>
+          <w:szCs w:val="18"/>
+          <w:shd w:val="clear" w:color="auto" w:fill="F1F3F4"/>
+        </w:rPr>
+        <w:t>https://fonts.googleapis.com/css2?</w:t>
+      </w:r>
+      <w:proofErr w:type="gramEnd"/>
+      <w:r>
+        <w:rPr>
+          <w:rFonts w:ascii="Courier New" w:hAnsi="Courier New" w:cs="Courier New"/>
+          <w:color w:val="3C4043"/>
+          <w:spacing w:val="5"/>
+          <w:sz w:val="18"/>
+          <w:szCs w:val="18"/>
+          <w:shd w:val="clear" w:color="auto" w:fill="F1F3F4"/>
+        </w:rPr>
+        <w:t> </w:t>
       </w:r>
       <w:proofErr w:type="spellStart"/>
       <w:r>
@@ -1154,6 +1176,7 @@
           </wp:anchor>
         </w:drawing>
       </w:r>
+      <w:proofErr w:type="gramStart"/>
       <w:r>
         <w:rPr>
           <w:rFonts w:ascii="Arial Black" w:hAnsi="Arial Black" w:cstheme="minorHAnsi"/>
@@ -1172,6 +1195,7 @@
         </w:rPr>
         <w:t xml:space="preserve"> :</w:t>
       </w:r>
+      <w:proofErr w:type="gramEnd"/>
     </w:p>
     <w:p>
       <w:pPr>
@@ -1186,6 +1210,7 @@
         <w:rPr>
           <w:noProof/>
         </w:rPr>
+        <w:lastRenderedPageBreak/>
         <w:drawing>
           <wp:anchor distT="0" distB="0" distL="114300" distR="114300" simplePos="0" relativeHeight="251658242" behindDoc="1" locked="0" layoutInCell="1" allowOverlap="1" wp14:anchorId="7B4CE75F" wp14:editId="50552311">
             <wp:simplePos x="0" y="0"/>
@@ -1244,6 +1269,7 @@
           </wp:anchor>
         </w:drawing>
       </w:r>
+      <w:proofErr w:type="gramStart"/>
       <w:r>
         <w:rPr>
           <w:rFonts w:ascii="Arial Black" w:hAnsi="Arial Black" w:cstheme="minorHAnsi"/>
@@ -1253,6 +1279,7 @@
         </w:rPr>
         <w:t>Images :</w:t>
       </w:r>
+      <w:proofErr w:type="gramEnd"/>
       <w:r>
         <w:rPr>
           <w:noProof/>
@@ -2161,6 +2188,7 @@
           </wp:anchor>
         </w:drawing>
       </w:r>
+      <w:proofErr w:type="gramStart"/>
       <w:r>
         <w:rPr>
           <w:noProof/>
@@ -2177,6 +2205,7 @@
         <w:t>Youtube</w:t>
       </w:r>
       <w:proofErr w:type="spellEnd"/>
+      <w:proofErr w:type="gramEnd"/>
       <w:r>
         <w:rPr>
           <w:rFonts w:ascii="Arial Black" w:hAnsi="Arial Black" w:cstheme="minorHAnsi"/>
@@ -3069,20 +3098,20 @@
 </file>
 
 <file path=customXml/item1.xml><?xml version="1.0" encoding="utf-8"?>
-<p:properties xmlns:p="http://schemas.microsoft.com/office/2006/metadata/properties" xmlns:xsi="http://www.w3.org/2001/XMLSchema-instance" xmlns:pc="http://schemas.microsoft.com/office/infopath/2007/PartnerControls">
-  <documentManagement>
-    <ReferenceId xmlns="dde05f3c-ed3b-4b2e-a009-66831e4c8289" xsi:nil="true"/>
-  </documentManagement>
-</p:properties>
-</file>
-
-<file path=customXml/item2.xml><?xml version="1.0" encoding="utf-8"?>
 <?mso-contentType ?>
 <FormTemplates xmlns="http://schemas.microsoft.com/sharepoint/v3/contenttype/forms">
   <Display>DocumentLibraryForm</Display>
   <Edit>DocumentLibraryForm</Edit>
   <New>DocumentLibraryForm</New>
 </FormTemplates>
+</file>
+
+<file path=customXml/item2.xml><?xml version="1.0" encoding="utf-8"?>
+<p:properties xmlns:p="http://schemas.microsoft.com/office/2006/metadata/properties" xmlns:xsi="http://www.w3.org/2001/XMLSchema-instance" xmlns:pc="http://schemas.microsoft.com/office/infopath/2007/PartnerControls">
+  <documentManagement>
+    <ReferenceId xmlns="dde05f3c-ed3b-4b2e-a009-66831e4c8289" xsi:nil="true"/>
+  </documentManagement>
+</p:properties>
 </file>
 
 <file path=customXml/item3.xml><?xml version="1.0" encoding="utf-8"?>
@@ -3224,19 +3253,19 @@
 </file>
 
 <file path=customXml/itemProps1.xml><?xml version="1.0" encoding="utf-8"?>
+<ds:datastoreItem xmlns:ds="http://schemas.openxmlformats.org/officeDocument/2006/customXml" ds:itemID="{F0DAEB58-A2E2-486A-A10A-164D8388FE46}">
+  <ds:schemaRefs>
+    <ds:schemaRef ds:uri="http://schemas.microsoft.com/sharepoint/v3/contenttype/forms"/>
+  </ds:schemaRefs>
+</ds:datastoreItem>
+</file>
+
+<file path=customXml/itemProps2.xml><?xml version="1.0" encoding="utf-8"?>
 <ds:datastoreItem xmlns:ds="http://schemas.openxmlformats.org/officeDocument/2006/customXml" ds:itemID="{3AF0E039-751A-4FE7-B0A4-A09BD43E71E0}">
   <ds:schemaRefs>
     <ds:schemaRef ds:uri="http://schemas.microsoft.com/office/2006/metadata/properties"/>
     <ds:schemaRef ds:uri="http://schemas.microsoft.com/office/infopath/2007/PartnerControls"/>
     <ds:schemaRef ds:uri="dde05f3c-ed3b-4b2e-a009-66831e4c8289"/>
-  </ds:schemaRefs>
-</ds:datastoreItem>
-</file>
-
-<file path=customXml/itemProps2.xml><?xml version="1.0" encoding="utf-8"?>
-<ds:datastoreItem xmlns:ds="http://schemas.openxmlformats.org/officeDocument/2006/customXml" ds:itemID="{F0DAEB58-A2E2-486A-A10A-164D8388FE46}">
-  <ds:schemaRefs>
-    <ds:schemaRef ds:uri="http://schemas.microsoft.com/sharepoint/v3/contenttype/forms"/>
   </ds:schemaRefs>
 </ds:datastoreItem>
 </file>

</xml_diff>